<commit_message>
* fix feedback bai tap
</commit_message>
<xml_diff>
--- a/module1/3/average.docx
+++ b/module1/3/average.docx
@@ -13,27 +13,46 @@
         <w:tab/>
         <w:t xml:space="preserve">INPUT </w:t>
       </w:r>
-      <w:proofErr w:type="spellStart"/>
-      <w:proofErr w:type="gramStart"/>
-      <w:r>
-        <w:t>a,b</w:t>
-      </w:r>
-      <w:proofErr w:type="gramEnd"/>
-      <w:r>
-        <w:t>,c</w:t>
-      </w:r>
-      <w:proofErr w:type="spellEnd"/>
+      <w:r>
+        <w:t>math, physics, chemistry</w:t>
+      </w:r>
     </w:p>
     <w:p>
       <w:r>
         <w:tab/>
-        <w:t>d = (a + b + c)/3</w:t>
+      </w:r>
+      <w:r>
+        <w:t>average</w:t>
+      </w:r>
+      <w:r>
+        <w:t xml:space="preserve"> = (</w:t>
+      </w:r>
+      <w:r>
+        <w:t>math + physics</w:t>
+      </w:r>
+      <w:r>
+        <w:t xml:space="preserve"> </w:t>
+      </w:r>
+      <w:r>
+        <w:t>+</w:t>
+      </w:r>
+      <w:r>
+        <w:t xml:space="preserve"> </w:t>
+      </w:r>
+      <w:r>
+        <w:t>chemistry</w:t>
+      </w:r>
+      <w:r>
+        <w:t>)/3</w:t>
       </w:r>
     </w:p>
     <w:p>
       <w:r>
         <w:tab/>
-        <w:t>DISPLAY d</w:t>
+        <w:t xml:space="preserve">DISPLAY </w:t>
+      </w:r>
+      <w:r>
+        <w:t>average</w:t>
       </w:r>
     </w:p>
     <w:p>
@@ -48,10 +67,10 @@
           <w:noProof/>
         </w:rPr>
         <w:drawing>
-          <wp:inline distT="0" distB="0" distL="0" distR="0">
-            <wp:extent cx="1152525" cy="4867275"/>
+          <wp:inline distT="0" distB="0" distL="0" distR="0" wp14:anchorId="621FF5F7" wp14:editId="7554F709">
+            <wp:extent cx="3724275" cy="4581525"/>
             <wp:effectExtent l="0" t="0" r="9525" b="9525"/>
-            <wp:docPr id="1247827827" name="Picture 2"/>
+            <wp:docPr id="1098209418" name="Picture 1"/>
             <wp:cNvGraphicFramePr>
               <a:graphicFrameLocks xmlns:a="http://schemas.openxmlformats.org/drawingml/2006/main" noChangeAspect="1"/>
             </wp:cNvGraphicFramePr>
@@ -59,7 +78,7 @@
               <a:graphicData uri="http://schemas.openxmlformats.org/drawingml/2006/picture">
                 <pic:pic xmlns:pic="http://schemas.openxmlformats.org/drawingml/2006/picture">
                   <pic:nvPicPr>
-                    <pic:cNvPr id="1247827827" name="Picture 1247827827"/>
+                    <pic:cNvPr id="1098209418" name="Picture 1098209418"/>
                     <pic:cNvPicPr/>
                   </pic:nvPicPr>
                   <pic:blipFill>
@@ -77,7 +96,7 @@
                   <pic:spPr>
                     <a:xfrm>
                       <a:off x="0" y="0"/>
-                      <a:ext cx="1152525" cy="4867275"/>
+                      <a:ext cx="3724275" cy="4581525"/>
                     </a:xfrm>
                     <a:prstGeom prst="rect">
                       <a:avLst/>

</xml_diff>